<commit_message>
don't need data because installed it in R: install_github('OpenIntroStat/openintro-r-package', subdir='openintro')
</commit_message>
<xml_diff>
--- a/HW1/HW1.docx
+++ b/HW1/HW1.docx
@@ -94,9 +94,11 @@
             <w:pPr>
               <w:pStyle w:val="AuthorAffiliation"/>
             </w:pPr>
+            <w:proofErr w:type="spellStart"/>
             <w:r>
               <w:t>sigfried@sigfried</w:t>
             </w:r>
+            <w:proofErr w:type="spellEnd"/>
           </w:p>
         </w:tc>
         <w:tc>
@@ -186,8 +188,13 @@
         <w:t>The data were collected</w:t>
       </w:r>
       <w:r>
-        <w:t xml:space="preserve"> by Dr. Jessica Vitak</w:t>
-      </w:r>
+        <w:t xml:space="preserve"> by Dr. Jessica </w:t>
+      </w:r>
+      <w:proofErr w:type="spellStart"/>
+      <w:r>
+        <w:t>Vitak</w:t>
+      </w:r>
+      <w:proofErr w:type="spellEnd"/>
       <w:r>
         <w:t xml:space="preserve"> in 2010 in the form of survey results from 437 students at Michigan State Uni</w:t>
       </w:r>
@@ -198,13 +205,7 @@
         <w:t xml:space="preserve"> questions.</w:t>
       </w:r>
       <w:r>
-        <w:t xml:space="preserve"> </w:t>
-      </w:r>
-      <w:r>
-        <w:t>Identifying information has been removed from the results, leaving no evidence as to whether subjects were polled repeatedly, but it appears there is only one response per subject, collected in a single survey administration.</w:t>
-      </w:r>
-      <w:r>
-        <w:t xml:space="preserve"> </w:t>
+        <w:t xml:space="preserve"> Identifying information has been removed from the results, leaving no evidence as to whether subjects were polled repeatedly, but it appears there is only one response per subject, collected in a single survey administration. </w:t>
       </w:r>
       <w:r>
         <w:t>It is not apparent from the 437-</w:t>
@@ -271,10 +272,7 @@
         <w:t xml:space="preserve"> “person of worth”</w:t>
       </w:r>
       <w:r>
-        <w:t xml:space="preserve"> and Q52, </w:t>
-      </w:r>
-      <w:r>
-        <w:t>“good qualities”</w:t>
+        <w:t xml:space="preserve"> and Q52, “good qualities”</w:t>
       </w:r>
       <w:r>
         <w:t>) received no “Strongly Disagree” resp</w:t>
@@ -336,13 +334,7 @@
         <w:t xml:space="preserve">57) received more Strongly Agree than agree as opposed to Q55, Q58, and Q59 which show the reverse. </w:t>
       </w:r>
       <w:r>
-        <w:t xml:space="preserve">These latter also show higher endorsement for Neither. If we were interested in students with the lowest self-esteem, we might focus on Q54 and Q57, despite the fact that they represent a small portion of the sample. However, unless we suspect that Facebook use has a catastrophic effect on students’ self-esteem, which seems unlikely, we would do better to focus on </w:t>
-      </w:r>
-      <w:r>
-        <w:t>Q55, Q58, and Q59</w:t>
-      </w:r>
-      <w:r>
-        <w:t xml:space="preserve"> as they seem to do better at capturing gradations between levels of high self-esteem, which are observable in a larger portion of the sample.</w:t>
+        <w:t>These latter also show higher endorsement for Neither. If we were interested in students with the lowest self-esteem, we might focus on Q54 and Q57, despite the fact that they represent a small portion of the sample. However, unless we suspect that Facebook use has a catastrophic effect on students’ self-esteem, which seems unlikely, we would do better to focus on Q55, Q58, and Q59 as they seem to do better at capturing gradations between levels of high self-esteem, which are observable in a larger portion of the sample.</w:t>
       </w:r>
       <w:r>
         <w:t xml:space="preserve"> </w:t>
@@ -353,6 +345,9 @@
         <w:keepNext/>
       </w:pPr>
       <w:r>
+        <w:rPr>
+          <w:noProof/>
+        </w:rPr>
         <w:drawing>
           <wp:inline distT="0" distB="0" distL="0" distR="0" wp14:anchorId="0CD06027" wp14:editId="31056341">
             <wp:extent cx="3145101" cy="3446355"/>
@@ -397,24 +392,14 @@
       <w:r>
         <w:t xml:space="preserve">Figure </w:t>
       </w:r>
-      <w:r>
-        <w:fldChar w:fldCharType="begin"/>
-      </w:r>
-      <w:r>
-        <w:instrText xml:space="preserve"> SEQ Figure \* ARABIC </w:instrText>
-      </w:r>
-      <w:r>
-        <w:fldChar w:fldCharType="separate"/>
-      </w:r>
-      <w:r>
-        <w:rPr>
-          <w:noProof/>
-        </w:rPr>
-        <w:t>1</w:t>
-      </w:r>
-      <w:r>
-        <w:fldChar w:fldCharType="end"/>
-      </w:r>
+      <w:fldSimple w:instr=" SEQ Figure \* ARABIC ">
+        <w:r>
+          <w:rPr>
+            <w:noProof/>
+          </w:rPr>
+          <w:t>1</w:t>
+        </w:r>
+      </w:fldSimple>
       <w:r>
         <w:t>: Self-esteem measures.</w:t>
       </w:r>
@@ -468,6 +453,19 @@
       </w:r>
       <w:r>
         <w:t>.</w:t>
+      </w:r>
+      <w:r>
+        <w:t xml:space="preserve"> The shape of the data is somewhat right skewed with a hump towards the right.</w:t>
+      </w:r>
+    </w:p>
+    <w:p>
+      <w:r>
+        <w:t>Figure 3 shows values and distribution for our response variable. The data appears skewed to the left.</w:t>
+      </w:r>
+    </w:p>
+    <w:p>
+      <w:r>
+        <w:t>These are ordinal variables, so descriptive statistics appropriate to numeric variables (mean, median, standard deviation, etc.) are unlikely to contribute meaningful information beyond that provided in the bar plots.</w:t>
       </w:r>
     </w:p>
     <w:p>
@@ -522,34 +520,19 @@
       <w:r>
         <w:t xml:space="preserve">Figure </w:t>
       </w:r>
-      <w:r>
-        <w:fldChar w:fldCharType="begin"/>
-      </w:r>
-      <w:r>
-        <w:instrText xml:space="preserve"> SEQ Figure \* ARABIC </w:instrText>
-      </w:r>
-      <w:r>
-        <w:fldChar w:fldCharType="separate"/>
-      </w:r>
-      <w:r>
-        <w:rPr>
-          <w:noProof/>
-        </w:rPr>
-        <w:t>2</w:t>
-      </w:r>
-      <w:r>
-        <w:fldChar w:fldCharType="end"/>
-      </w:r>
+      <w:fldSimple w:instr=" SEQ Figure \* ARABIC ">
+        <w:r>
+          <w:rPr>
+            <w:noProof/>
+          </w:rPr>
+          <w:t>2</w:t>
+        </w:r>
+      </w:fldSimple>
       <w:r>
         <w:t>: Explanatory variable, time per day on Facebook</w:t>
       </w:r>
-    </w:p>
-    <w:p>
-      <w:r>
-        <w:t>Figure 3 shows values and distribution for our response variable.</w:t>
-      </w:r>
-      <w:r>
-        <w:t xml:space="preserve"> </w:t>
+      <w:r>
+        <w:t>.</w:t>
       </w:r>
     </w:p>
     <w:p>
@@ -561,9 +544,9 @@
           <w:noProof/>
         </w:rPr>
         <w:drawing>
-          <wp:inline distT="0" distB="0" distL="0" distR="0" wp14:anchorId="64BDA3A7" wp14:editId="5A3C2E5C">
-            <wp:extent cx="3062991" cy="3356380"/>
-            <wp:effectExtent l="0" t="0" r="0" b="0"/>
+          <wp:inline distT="0" distB="0" distL="0" distR="0" wp14:anchorId="64BDA3A7" wp14:editId="6934960C">
+            <wp:extent cx="2738141" cy="3000414"/>
+            <wp:effectExtent l="0" t="0" r="5080" b="0"/>
             <wp:docPr id="16" name="Picture 16"/>
             <wp:cNvGraphicFramePr>
               <a:graphicFrameLocks xmlns:a="http://schemas.openxmlformats.org/drawingml/2006/main" noChangeAspect="1"/>
@@ -584,7 +567,7 @@
                   <pic:spPr>
                     <a:xfrm>
                       <a:off x="0" y="0"/>
-                      <a:ext cx="3062991" cy="3356380"/>
+                      <a:ext cx="2754205" cy="3018017"/>
                     </a:xfrm>
                     <a:prstGeom prst="rect">
                       <a:avLst/>
@@ -616,40 +599,36 @@
     </w:p>
     <w:p>
       <w:r>
-        <w:t>Sadfadfadf adf adf as df asdfa</w:t>
+        <w:t>Insp</w:t>
+      </w:r>
+      <w:r>
+        <w:t>ection of the Marimekko chart in Figure 4 may contradict the supposition made above that differences in self-esteem associated with Facebook use would be more significant in the finer gradations between the large groups at the positive end of the self-esteem spectrum than in the small groups at the low end. Students who choose the highest self-esteem score spend slightly more time on Facebook than those in the second highest group; while the three lower self-esteem groups appear to spend considerably more time on Facebook.</w:t>
       </w:r>
     </w:p>
     <w:p>
       <w:r>
-        <w:t>Asdf</w:t>
-      </w:r>
-    </w:p>
-    <w:p/>
-    <w:p>
-      <w:r>
-        <w:t>Sadf</w:t>
+        <w:t xml:space="preserve">While the association is interesting, the non-experimental design </w:t>
+      </w:r>
+      <w:r>
+        <w:t xml:space="preserve">disqualifies it being used as evidence for causation, and our lack of information on the original data collection </w:t>
+      </w:r>
+      <w:r>
+        <w:t>precludes</w:t>
+      </w:r>
+      <w:r>
+        <w:t xml:space="preserve"> any generalization.</w:t>
       </w:r>
     </w:p>
     <w:p>
-      <w:r>
-        <w:t>Asd</w:t>
-      </w:r>
-    </w:p>
-    <w:p>
-      <w:r>
-        <w:t>F</w:t>
-      </w:r>
-    </w:p>
-    <w:p/>
-    <w:p/>
-    <w:p>
-      <w:pPr>
-        <w:pStyle w:val="Heading2"/>
-      </w:pPr>
-    </w:p>
-    <w:p>
       <w:pPr>
         <w:spacing w:after="0"/>
+        <w:sectPr>
+          <w:headerReference w:type="even" r:id="rId11"/>
+          <w:type w:val="continuous"/>
+          <w:pgSz w:w="12240" w:h="15840" w:code="1"/>
+          <w:pgMar w:top="1080" w:right="1080" w:bottom="1440" w:left="1080" w:header="720" w:footer="720" w:gutter="0"/>
+          <w:cols w:num="2" w:space="432"/>
+        </w:sectPr>
       </w:pPr>
       <w:r>
         <w:rPr>
@@ -658,7 +637,7 @@
         <mc:AlternateContent>
           <mc:Choice Requires="wps">
             <w:drawing>
-              <wp:anchor distT="0" distB="0" distL="114300" distR="114300" simplePos="0" relativeHeight="251663872" behindDoc="0" locked="1" layoutInCell="1" allowOverlap="0" wp14:anchorId="4250DB73" wp14:editId="6AA8EF36">
+              <wp:anchor distT="0" distB="0" distL="114300" distR="114300" simplePos="0" relativeHeight="251663872" behindDoc="0" locked="1" layoutInCell="1" allowOverlap="0" wp14:anchorId="4250DB73" wp14:editId="40A7E319">
                 <wp:simplePos x="0" y="0"/>
                 <wp:positionH relativeFrom="page">
                   <wp:posOffset>762635</wp:posOffset>
@@ -690,10 +669,10 @@
                         <a:effectLst/>
                         <a:extLst>
                           <a:ext uri="{FAA26D3D-D897-4be2-8F04-BA451C77F1D7}">
-                            <ma14:placeholderFlag xmlns="" xmlns:mo="http://schemas.microsoft.com/office/mac/office/2008/main" xmlns:mv="urn:schemas-microsoft-com:mac:vml" xmlns:o="urn:schemas-microsoft-com:office:office" xmlns:v="urn:schemas-microsoft-com:vml" xmlns:w10="urn:schemas-microsoft-com:office:word" xmlns:w="http://schemas.openxmlformats.org/wordprocessingml/2006/main" xmlns:ma14="http://schemas.microsoft.com/office/mac/drawingml/2011/main"/>
+                            <ma14:placeholderFlag xmlns:ma14="http://schemas.microsoft.com/office/mac/drawingml/2011/main" xmlns:w="http://schemas.openxmlformats.org/wordprocessingml/2006/main" xmlns:w10="urn:schemas-microsoft-com:office:word" xmlns:v="urn:schemas-microsoft-com:vml" xmlns:o="urn:schemas-microsoft-com:office:office" xmlns:mv="urn:schemas-microsoft-com:mac:vml" xmlns:mo="http://schemas.microsoft.com/office/mac/office/2008/main" xmlns=""/>
                           </a:ext>
                           <a:ext uri="{C572A759-6A51-4108-AA02-DFA0A04FC94B}">
-                            <ma14:wrappingTextBoxFlag xmlns="" xmlns:mo="http://schemas.microsoft.com/office/mac/office/2008/main" xmlns:mv="urn:schemas-microsoft-com:mac:vml" xmlns:o="urn:schemas-microsoft-com:office:office" xmlns:v="urn:schemas-microsoft-com:vml" xmlns:w10="urn:schemas-microsoft-com:office:word" xmlns:w="http://schemas.openxmlformats.org/wordprocessingml/2006/main" xmlns:ma14="http://schemas.microsoft.com/office/mac/drawingml/2011/main"/>
+                            <ma14:wrappingTextBoxFlag xmlns:ma14="http://schemas.microsoft.com/office/mac/drawingml/2011/main" xmlns:w="http://schemas.openxmlformats.org/wordprocessingml/2006/main" xmlns:w10="urn:schemas-microsoft-com:office:word" xmlns:v="urn:schemas-microsoft-com:vml" xmlns:o="urn:schemas-microsoft-com:office:office" xmlns:mv="urn:schemas-microsoft-com:mac:vml" xmlns:mo="http://schemas.microsoft.com/office/mac/office/2008/main" xmlns=""/>
                           </a:ext>
                         </a:extLst>
                       </wps:spPr>
@@ -740,7 +719,7 @@
                                           </pic:cNvPicPr>
                                         </pic:nvPicPr>
                                         <pic:blipFill>
-                                          <a:blip r:embed="rId11"/>
+                                          <a:blip r:embed="rId12"/>
                                           <a:stretch>
                                             <a:fillRect/>
                                           </a:stretch>
@@ -779,22 +758,7 @@
                               <w:t xml:space="preserve">Figure </w:t>
                             </w:r>
                             <w:r>
-                              <w:fldChar w:fldCharType="begin"/>
-                            </w:r>
-                            <w:r>
-                              <w:instrText xml:space="preserve"> SEQ Figure \* ARABIC </w:instrText>
-                            </w:r>
-                            <w:r>
-                              <w:fldChar w:fldCharType="separate"/>
-                            </w:r>
-                            <w:r>
-                              <w:rPr>
-                                <w:noProof/>
-                              </w:rPr>
-                              <w:t>3</w:t>
-                            </w:r>
-                            <w:r>
-                              <w:fldChar w:fldCharType="end"/>
+                              <w:t>4</w:t>
                             </w:r>
                             <w:r>
                               <w:t>: Response ~ Explanatory</w:t>
@@ -906,7 +870,7 @@
                                     </pic:cNvPicPr>
                                   </pic:nvPicPr>
                                   <pic:blipFill>
-                                    <a:blip r:embed="rId11"/>
+                                    <a:blip r:embed="rId12"/>
                                     <a:stretch>
                                       <a:fillRect/>
                                     </a:stretch>
@@ -945,22 +909,7 @@
                         <w:t xml:space="preserve">Figure </w:t>
                       </w:r>
                       <w:r>
-                        <w:fldChar w:fldCharType="begin"/>
-                      </w:r>
-                      <w:r>
-                        <w:instrText xml:space="preserve"> SEQ Figure \* ARABIC </w:instrText>
-                      </w:r>
-                      <w:r>
-                        <w:fldChar w:fldCharType="separate"/>
-                      </w:r>
-                      <w:r>
-                        <w:rPr>
-                          <w:noProof/>
-                        </w:rPr>
-                        <w:t>3</w:t>
-                      </w:r>
-                      <w:r>
-                        <w:fldChar w:fldCharType="end"/>
+                        <w:t>4</w:t>
                       </w:r>
                       <w:r>
                         <w:t>: Response ~ Explanatory</w:t>
@@ -1025,44 +974,6 @@
           </mc:Fallback>
         </mc:AlternateContent>
       </w:r>
-      <w:r>
-        <w:rPr>
-          <w:color w:val="000000"/>
-        </w:rPr>
-        <w:t xml:space="preserve"> </w:t>
-      </w:r>
-    </w:p>
-    <w:p>
-      <w:pPr>
-        <w:spacing w:after="0"/>
-        <w:jc w:val="left"/>
-      </w:pPr>
-      <w:r>
-        <w:lastRenderedPageBreak/>
-        <w:t>Adsfasdf ad f asd f adf  asdf a df a df asd f asdf asd f asdf a sdf asd f asdf asd f adf asd fa sdf asd fas df</w:t>
-      </w:r>
-      <w:bookmarkStart w:id="0" w:name="_GoBack"/>
-      <w:bookmarkEnd w:id="0"/>
-      <w:r>
-        <w:br w:type="page"/>
-      </w:r>
-    </w:p>
-    <w:p/>
-    <w:p>
-      <w:pPr>
-        <w:pStyle w:val="References"/>
-        <w:numPr>
-          <w:ilvl w:val="0"/>
-          <w:numId w:val="0"/>
-        </w:numPr>
-        <w:sectPr>
-          <w:headerReference w:type="even" r:id="rId12"/>
-          <w:type w:val="continuous"/>
-          <w:pgSz w:w="12240" w:h="15840" w:code="1"/>
-          <w:pgMar w:top="1080" w:right="1080" w:bottom="1440" w:left="1080" w:header="720" w:footer="720" w:gutter="0"/>
-          <w:cols w:num="2" w:space="432"/>
-        </w:sectPr>
-      </w:pPr>
     </w:p>
     <w:p>
       <w:pPr>
@@ -1070,14 +981,8 @@
           <w:b/>
         </w:rPr>
       </w:pPr>
-    </w:p>
-    <w:p>
-      <w:pPr>
-        <w:jc w:val="center"/>
-        <w:rPr>
-          <w:b/>
-        </w:rPr>
-      </w:pPr>
+      <w:bookmarkStart w:id="0" w:name="_GoBack"/>
+      <w:bookmarkEnd w:id="0"/>
     </w:p>
     <w:sectPr>
       <w:type w:val="continuous"/>
@@ -3844,7 +3749,7 @@
 </file>
 
 <file path=customXml/itemProps1.xml><?xml version="1.0" encoding="utf-8"?>
-<ds:datastoreItem xmlns:ds="http://schemas.openxmlformats.org/officeDocument/2006/customXml" ds:itemID="{F83AC9BE-0F96-CA4F-8577-4CD97143170F}">
+<ds:datastoreItem xmlns:ds="http://schemas.openxmlformats.org/officeDocument/2006/customXml" ds:itemID="{7D52D9C5-4C69-194B-8A61-D017FB96B57D}">
   <ds:schemaRefs>
     <ds:schemaRef ds:uri="http://schemas.openxmlformats.org/officeDocument/2006/bibliography"/>
   </ds:schemaRefs>

</xml_diff>